<commit_message>
classFeature Demo and inheritance demo updated
</commit_message>
<xml_diff>
--- a/DayWiseBreakoutOfDotnet.docx
+++ b/DayWiseBreakoutOfDotnet.docx
@@ -1448,6 +1448,8 @@
         </w:rPr>
         <w:t>File I/O</w:t>
       </w:r>
+      <w:bookmarkStart w:id="0" w:name="_GoBack"/>
+      <w:bookmarkEnd w:id="0"/>
     </w:p>
     <w:p>
       <w:pPr>
@@ -1545,144 +1547,251 @@
       <w:pPr>
         <w:numPr>
           <w:ilvl w:val="0"/>
-          <w:numId w:val="6"/>
-        </w:numPr>
-        <w:spacing w:before="100" w:beforeAutospacing="1" w:after="100" w:afterAutospacing="1" w:line="240" w:lineRule="auto"/>
-        <w:rPr>
-          <w:rFonts w:ascii="Times New Roman" w:eastAsia="Times New Roman" w:hAnsi="Times New Roman" w:cs="Times New Roman"/>
-          <w:sz w:val="24"/>
-          <w:szCs w:val="24"/>
-          <w:lang w:eastAsia="en-IN"/>
-        </w:rPr>
-      </w:pPr>
-      <w:r>
-        <w:rPr>
-          <w:rFonts w:ascii="Times New Roman" w:eastAsia="Times New Roman" w:hAnsi="Times New Roman" w:cs="Times New Roman"/>
-          <w:sz w:val="24"/>
-          <w:szCs w:val="24"/>
-          <w:lang w:eastAsia="en-IN"/>
-        </w:rPr>
-        <w:t xml:space="preserve">File I/O: </w:t>
+          <w:numId w:val="7"/>
+        </w:numPr>
+        <w:spacing w:before="100" w:beforeAutospacing="1" w:after="100" w:afterAutospacing="1" w:line="240" w:lineRule="auto"/>
+        <w:rPr>
+          <w:rFonts w:ascii="Times New Roman" w:eastAsia="Times New Roman" w:hAnsi="Times New Roman" w:cs="Times New Roman"/>
+          <w:sz w:val="24"/>
+          <w:szCs w:val="24"/>
+          <w:lang w:eastAsia="en-IN"/>
+        </w:rPr>
+      </w:pPr>
+      <w:r>
+        <w:rPr>
+          <w:rFonts w:ascii="Times New Roman" w:eastAsia="Times New Roman" w:hAnsi="Times New Roman" w:cs="Times New Roman"/>
+          <w:sz w:val="24"/>
+          <w:szCs w:val="24"/>
+          <w:lang w:eastAsia="en-IN"/>
+        </w:rPr>
+        <w:t xml:space="preserve">C# Features: </w:t>
       </w:r>
     </w:p>
     <w:p>
       <w:pPr>
         <w:numPr>
           <w:ilvl w:val="1"/>
-          <w:numId w:val="6"/>
-        </w:numPr>
-        <w:spacing w:before="100" w:beforeAutospacing="1" w:after="100" w:afterAutospacing="1" w:line="240" w:lineRule="auto"/>
-        <w:rPr>
-          <w:rFonts w:ascii="Times New Roman" w:eastAsia="Times New Roman" w:hAnsi="Times New Roman" w:cs="Times New Roman"/>
-          <w:sz w:val="24"/>
-          <w:szCs w:val="24"/>
-          <w:lang w:eastAsia="en-IN"/>
-        </w:rPr>
-      </w:pPr>
-      <w:r>
-        <w:rPr>
-          <w:rFonts w:ascii="Times New Roman" w:eastAsia="Times New Roman" w:hAnsi="Times New Roman" w:cs="Times New Roman"/>
-          <w:sz w:val="24"/>
-          <w:szCs w:val="24"/>
-          <w:lang w:eastAsia="en-IN"/>
-        </w:rPr>
-        <w:t>Serialization</w:t>
+          <w:numId w:val="7"/>
+        </w:numPr>
+        <w:spacing w:before="100" w:beforeAutospacing="1" w:after="100" w:afterAutospacing="1" w:line="240" w:lineRule="auto"/>
+        <w:rPr>
+          <w:rFonts w:ascii="Times New Roman" w:eastAsia="Times New Roman" w:hAnsi="Times New Roman" w:cs="Times New Roman"/>
+          <w:sz w:val="24"/>
+          <w:szCs w:val="24"/>
+          <w:lang w:eastAsia="en-IN"/>
+        </w:rPr>
+      </w:pPr>
+      <w:r>
+        <w:rPr>
+          <w:rFonts w:ascii="Times New Roman" w:eastAsia="Times New Roman" w:hAnsi="Times New Roman" w:cs="Times New Roman"/>
+          <w:sz w:val="24"/>
+          <w:szCs w:val="24"/>
+          <w:lang w:eastAsia="en-IN"/>
+        </w:rPr>
+        <w:t>Partial Class</w:t>
       </w:r>
     </w:p>
     <w:p>
       <w:pPr>
         <w:numPr>
           <w:ilvl w:val="1"/>
-          <w:numId w:val="6"/>
-        </w:numPr>
-        <w:spacing w:before="100" w:beforeAutospacing="1" w:after="100" w:afterAutospacing="1" w:line="240" w:lineRule="auto"/>
-        <w:rPr>
-          <w:rFonts w:ascii="Times New Roman" w:eastAsia="Times New Roman" w:hAnsi="Times New Roman" w:cs="Times New Roman"/>
-          <w:sz w:val="24"/>
-          <w:szCs w:val="24"/>
-          <w:lang w:eastAsia="en-IN"/>
-        </w:rPr>
-      </w:pPr>
-      <w:r>
-        <w:rPr>
-          <w:rFonts w:ascii="Times New Roman" w:eastAsia="Times New Roman" w:hAnsi="Times New Roman" w:cs="Times New Roman"/>
-          <w:sz w:val="24"/>
-          <w:szCs w:val="24"/>
-          <w:lang w:eastAsia="en-IN"/>
-        </w:rPr>
-        <w:t>Reflection</w:t>
+          <w:numId w:val="7"/>
+        </w:numPr>
+        <w:spacing w:before="100" w:beforeAutospacing="1" w:after="100" w:afterAutospacing="1" w:line="240" w:lineRule="auto"/>
+        <w:rPr>
+          <w:rFonts w:ascii="Times New Roman" w:eastAsia="Times New Roman" w:hAnsi="Times New Roman" w:cs="Times New Roman"/>
+          <w:sz w:val="24"/>
+          <w:szCs w:val="24"/>
+          <w:lang w:eastAsia="en-IN"/>
+        </w:rPr>
+      </w:pPr>
+      <w:proofErr w:type="spellStart"/>
+      <w:r>
+        <w:rPr>
+          <w:rFonts w:ascii="Times New Roman" w:eastAsia="Times New Roman" w:hAnsi="Times New Roman" w:cs="Times New Roman"/>
+          <w:sz w:val="24"/>
+          <w:szCs w:val="24"/>
+          <w:lang w:eastAsia="en-IN"/>
+        </w:rPr>
+        <w:t>Nullable</w:t>
+      </w:r>
+      <w:proofErr w:type="spellEnd"/>
+      <w:r>
+        <w:rPr>
+          <w:rFonts w:ascii="Times New Roman" w:eastAsia="Times New Roman" w:hAnsi="Times New Roman" w:cs="Times New Roman"/>
+          <w:sz w:val="24"/>
+          <w:szCs w:val="24"/>
+          <w:lang w:eastAsia="en-IN"/>
+        </w:rPr>
+        <w:t xml:space="preserve"> Value</w:t>
       </w:r>
     </w:p>
     <w:p>
       <w:pPr>
         <w:numPr>
           <w:ilvl w:val="1"/>
-          <w:numId w:val="6"/>
-        </w:numPr>
-        <w:spacing w:before="100" w:beforeAutospacing="1" w:after="100" w:afterAutospacing="1" w:line="240" w:lineRule="auto"/>
-        <w:rPr>
-          <w:rFonts w:ascii="Times New Roman" w:eastAsia="Times New Roman" w:hAnsi="Times New Roman" w:cs="Times New Roman"/>
-          <w:sz w:val="24"/>
-          <w:szCs w:val="24"/>
-          <w:lang w:eastAsia="en-IN"/>
-        </w:rPr>
-      </w:pPr>
-      <w:r>
-        <w:rPr>
-          <w:rFonts w:ascii="Times New Roman" w:eastAsia="Times New Roman" w:hAnsi="Times New Roman" w:cs="Times New Roman"/>
-          <w:sz w:val="24"/>
-          <w:szCs w:val="24"/>
-          <w:lang w:eastAsia="en-IN"/>
-        </w:rPr>
-        <w:t>ORM Attribute</w:t>
+          <w:numId w:val="7"/>
+        </w:numPr>
+        <w:spacing w:before="100" w:beforeAutospacing="1" w:after="100" w:afterAutospacing="1" w:line="240" w:lineRule="auto"/>
+        <w:rPr>
+          <w:rFonts w:ascii="Times New Roman" w:eastAsia="Times New Roman" w:hAnsi="Times New Roman" w:cs="Times New Roman"/>
+          <w:sz w:val="24"/>
+          <w:szCs w:val="24"/>
+          <w:lang w:eastAsia="en-IN"/>
+        </w:rPr>
+      </w:pPr>
+      <w:r>
+        <w:rPr>
+          <w:rFonts w:ascii="Times New Roman" w:eastAsia="Times New Roman" w:hAnsi="Times New Roman" w:cs="Times New Roman"/>
+          <w:sz w:val="24"/>
+          <w:szCs w:val="24"/>
+          <w:lang w:eastAsia="en-IN"/>
+        </w:rPr>
+        <w:t>Anonymous Method</w:t>
       </w:r>
     </w:p>
     <w:p>
       <w:pPr>
         <w:numPr>
           <w:ilvl w:val="1"/>
-          <w:numId w:val="6"/>
-        </w:numPr>
-        <w:spacing w:before="100" w:beforeAutospacing="1" w:after="100" w:afterAutospacing="1" w:line="240" w:lineRule="auto"/>
-        <w:rPr>
-          <w:rFonts w:ascii="Times New Roman" w:eastAsia="Times New Roman" w:hAnsi="Times New Roman" w:cs="Times New Roman"/>
-          <w:sz w:val="24"/>
-          <w:szCs w:val="24"/>
-          <w:lang w:eastAsia="en-IN"/>
-        </w:rPr>
-      </w:pPr>
-      <w:r>
-        <w:rPr>
-          <w:rFonts w:ascii="Times New Roman" w:eastAsia="Times New Roman" w:hAnsi="Times New Roman" w:cs="Times New Roman"/>
-          <w:sz w:val="24"/>
-          <w:szCs w:val="24"/>
-          <w:lang w:eastAsia="en-IN"/>
-        </w:rPr>
-        <w:t>POCO</w:t>
-      </w:r>
-    </w:p>
-    <w:p>
-      <w:pPr>
-        <w:numPr>
-          <w:ilvl w:val="0"/>
-          <w:numId w:val="6"/>
-        </w:numPr>
-        <w:spacing w:before="100" w:beforeAutospacing="1" w:after="100" w:afterAutospacing="1" w:line="240" w:lineRule="auto"/>
-        <w:rPr>
-          <w:rFonts w:ascii="Times New Roman" w:eastAsia="Times New Roman" w:hAnsi="Times New Roman" w:cs="Times New Roman"/>
-          <w:sz w:val="24"/>
-          <w:szCs w:val="24"/>
-          <w:lang w:eastAsia="en-IN"/>
-        </w:rPr>
-      </w:pPr>
-      <w:r>
-        <w:rPr>
-          <w:rFonts w:ascii="Times New Roman" w:eastAsia="Times New Roman" w:hAnsi="Times New Roman" w:cs="Times New Roman"/>
-          <w:sz w:val="24"/>
-          <w:szCs w:val="24"/>
-          <w:lang w:eastAsia="en-IN"/>
-        </w:rPr>
-        <w:t>C# Features</w:t>
+          <w:numId w:val="7"/>
+        </w:numPr>
+        <w:spacing w:before="100" w:beforeAutospacing="1" w:after="100" w:afterAutospacing="1" w:line="240" w:lineRule="auto"/>
+        <w:rPr>
+          <w:rFonts w:ascii="Times New Roman" w:eastAsia="Times New Roman" w:hAnsi="Times New Roman" w:cs="Times New Roman"/>
+          <w:sz w:val="24"/>
+          <w:szCs w:val="24"/>
+          <w:lang w:eastAsia="en-IN"/>
+        </w:rPr>
+      </w:pPr>
+      <w:r>
+        <w:rPr>
+          <w:rFonts w:ascii="Times New Roman" w:eastAsia="Times New Roman" w:hAnsi="Times New Roman" w:cs="Times New Roman"/>
+          <w:sz w:val="24"/>
+          <w:szCs w:val="24"/>
+          <w:lang w:eastAsia="en-IN"/>
+        </w:rPr>
+        <w:t>Implicit Type</w:t>
+      </w:r>
+    </w:p>
+    <w:p>
+      <w:pPr>
+        <w:numPr>
+          <w:ilvl w:val="1"/>
+          <w:numId w:val="7"/>
+        </w:numPr>
+        <w:spacing w:before="100" w:beforeAutospacing="1" w:after="100" w:afterAutospacing="1" w:line="240" w:lineRule="auto"/>
+        <w:rPr>
+          <w:rFonts w:ascii="Times New Roman" w:eastAsia="Times New Roman" w:hAnsi="Times New Roman" w:cs="Times New Roman"/>
+          <w:sz w:val="24"/>
+          <w:szCs w:val="24"/>
+          <w:lang w:eastAsia="en-IN"/>
+        </w:rPr>
+      </w:pPr>
+      <w:r>
+        <w:rPr>
+          <w:rFonts w:ascii="Times New Roman" w:eastAsia="Times New Roman" w:hAnsi="Times New Roman" w:cs="Times New Roman"/>
+          <w:sz w:val="24"/>
+          <w:szCs w:val="24"/>
+          <w:lang w:eastAsia="en-IN"/>
+        </w:rPr>
+        <w:t>Auto Property</w:t>
+      </w:r>
+    </w:p>
+    <w:p>
+      <w:pPr>
+        <w:numPr>
+          <w:ilvl w:val="1"/>
+          <w:numId w:val="7"/>
+        </w:numPr>
+        <w:spacing w:before="100" w:beforeAutospacing="1" w:after="100" w:afterAutospacing="1" w:line="240" w:lineRule="auto"/>
+        <w:rPr>
+          <w:rFonts w:ascii="Times New Roman" w:eastAsia="Times New Roman" w:hAnsi="Times New Roman" w:cs="Times New Roman"/>
+          <w:sz w:val="24"/>
+          <w:szCs w:val="24"/>
+          <w:lang w:eastAsia="en-IN"/>
+        </w:rPr>
+      </w:pPr>
+      <w:r>
+        <w:rPr>
+          <w:rFonts w:ascii="Times New Roman" w:eastAsia="Times New Roman" w:hAnsi="Times New Roman" w:cs="Times New Roman"/>
+          <w:sz w:val="24"/>
+          <w:szCs w:val="24"/>
+          <w:lang w:eastAsia="en-IN"/>
+        </w:rPr>
+        <w:t>Object Initializer</w:t>
+      </w:r>
+    </w:p>
+    <w:p>
+      <w:pPr>
+        <w:numPr>
+          <w:ilvl w:val="1"/>
+          <w:numId w:val="7"/>
+        </w:numPr>
+        <w:spacing w:before="100" w:beforeAutospacing="1" w:after="100" w:afterAutospacing="1" w:line="240" w:lineRule="auto"/>
+        <w:rPr>
+          <w:rFonts w:ascii="Times New Roman" w:eastAsia="Times New Roman" w:hAnsi="Times New Roman" w:cs="Times New Roman"/>
+          <w:sz w:val="24"/>
+          <w:szCs w:val="24"/>
+          <w:lang w:eastAsia="en-IN"/>
+        </w:rPr>
+      </w:pPr>
+      <w:r>
+        <w:rPr>
+          <w:rFonts w:ascii="Times New Roman" w:eastAsia="Times New Roman" w:hAnsi="Times New Roman" w:cs="Times New Roman"/>
+          <w:sz w:val="24"/>
+          <w:szCs w:val="24"/>
+          <w:lang w:eastAsia="en-IN"/>
+        </w:rPr>
+        <w:t>Anonymous Type</w:t>
+      </w:r>
+    </w:p>
+    <w:p>
+      <w:pPr>
+        <w:numPr>
+          <w:ilvl w:val="1"/>
+          <w:numId w:val="7"/>
+        </w:numPr>
+        <w:spacing w:before="100" w:beforeAutospacing="1" w:after="100" w:afterAutospacing="1" w:line="240" w:lineRule="auto"/>
+        <w:rPr>
+          <w:rFonts w:ascii="Times New Roman" w:eastAsia="Times New Roman" w:hAnsi="Times New Roman" w:cs="Times New Roman"/>
+          <w:sz w:val="24"/>
+          <w:szCs w:val="24"/>
+          <w:lang w:eastAsia="en-IN"/>
+        </w:rPr>
+      </w:pPr>
+      <w:r>
+        <w:rPr>
+          <w:rFonts w:ascii="Times New Roman" w:eastAsia="Times New Roman" w:hAnsi="Times New Roman" w:cs="Times New Roman"/>
+          <w:sz w:val="24"/>
+          <w:szCs w:val="24"/>
+          <w:lang w:eastAsia="en-IN"/>
+        </w:rPr>
+        <w:t>Extension Method</w:t>
+      </w:r>
+    </w:p>
+    <w:p>
+      <w:pPr>
+        <w:numPr>
+          <w:ilvl w:val="1"/>
+          <w:numId w:val="7"/>
+        </w:numPr>
+        <w:spacing w:before="100" w:beforeAutospacing="1" w:after="100" w:afterAutospacing="1" w:line="240" w:lineRule="auto"/>
+        <w:rPr>
+          <w:rFonts w:ascii="Times New Roman" w:eastAsia="Times New Roman" w:hAnsi="Times New Roman" w:cs="Times New Roman"/>
+          <w:sz w:val="24"/>
+          <w:szCs w:val="24"/>
+          <w:lang w:eastAsia="en-IN"/>
+        </w:rPr>
+      </w:pPr>
+      <w:r>
+        <w:rPr>
+          <w:rFonts w:ascii="Times New Roman" w:eastAsia="Times New Roman" w:hAnsi="Times New Roman" w:cs="Times New Roman"/>
+          <w:sz w:val="24"/>
+          <w:szCs w:val="24"/>
+          <w:lang w:eastAsia="en-IN"/>
+        </w:rPr>
+        <w:t>Lambda Expression</w:t>
       </w:r>
     </w:p>
     <w:p>
@@ -1703,21 +1812,13 @@
           <w:lang w:eastAsia="en-IN"/>
         </w:rPr>
         <w:pict>
-          <v:rect id="_x0000_i1030" style="width:0;height:1.5pt" o:hralign="center" o:hrstd="t" o:hr="t" fillcolor="#a0a0a0" stroked="f"/>
+          <v:rect id="_x0000_i1037" style="width:0;height:1.5pt" o:hralign="center" o:bullet="t" o:hrstd="t" o:hr="t" fillcolor="#a0a0a0" stroked="f"/>
         </w:pict>
       </w:r>
     </w:p>
     <w:p>
       <w:pPr>
         <w:spacing w:before="100" w:beforeAutospacing="1" w:after="100" w:afterAutospacing="1" w:line="240" w:lineRule="auto"/>
-        <w:rPr>
-          <w:rFonts w:ascii="Times New Roman" w:eastAsia="Times New Roman" w:hAnsi="Times New Roman" w:cs="Times New Roman"/>
-          <w:sz w:val="24"/>
-          <w:szCs w:val="24"/>
-          <w:lang w:eastAsia="en-IN"/>
-        </w:rPr>
-      </w:pPr>
-      <w:r>
         <w:rPr>
           <w:rFonts w:ascii="Times New Roman" w:eastAsia="Times New Roman" w:hAnsi="Times New Roman" w:cs="Times New Roman"/>
           <w:b/>
@@ -1726,6 +1827,16 @@
           <w:szCs w:val="24"/>
           <w:lang w:eastAsia="en-IN"/>
         </w:rPr>
+      </w:pPr>
+      <w:r>
+        <w:rPr>
+          <w:rFonts w:ascii="Times New Roman" w:eastAsia="Times New Roman" w:hAnsi="Times New Roman" w:cs="Times New Roman"/>
+          <w:b/>
+          <w:bCs/>
+          <w:sz w:val="24"/>
+          <w:szCs w:val="24"/>
+          <w:lang w:eastAsia="en-IN"/>
+        </w:rPr>
         <w:t>Day 7</w:t>
       </w:r>
     </w:p>
@@ -1733,7 +1844,31 @@
       <w:pPr>
         <w:numPr>
           <w:ilvl w:val="0"/>
-          <w:numId w:val="7"/>
+          <w:numId w:val="8"/>
+        </w:numPr>
+        <w:spacing w:before="100" w:beforeAutospacing="1" w:after="100" w:afterAutospacing="1" w:line="240" w:lineRule="auto"/>
+        <w:rPr>
+          <w:rFonts w:ascii="Times New Roman" w:eastAsia="Times New Roman" w:hAnsi="Times New Roman" w:cs="Times New Roman"/>
+          <w:sz w:val="24"/>
+          <w:szCs w:val="24"/>
+          <w:lang w:eastAsia="en-IN"/>
+        </w:rPr>
+      </w:pPr>
+      <w:r>
+        <w:rPr>
+          <w:rFonts w:ascii="Times New Roman" w:eastAsia="Times New Roman" w:hAnsi="Times New Roman" w:cs="Times New Roman"/>
+          <w:sz w:val="24"/>
+          <w:szCs w:val="24"/>
+          <w:lang w:eastAsia="en-IN"/>
+        </w:rPr>
+        <w:t>Expression Tree</w:t>
+      </w:r>
+    </w:p>
+    <w:p>
+      <w:pPr>
+        <w:numPr>
+          <w:ilvl w:val="0"/>
+          <w:numId w:val="8"/>
         </w:numPr>
         <w:spacing w:before="100" w:beforeAutospacing="1" w:after="100" w:afterAutospacing="1" w:line="240" w:lineRule="auto"/>
         <w:rPr>
@@ -1757,296 +1892,103 @@
       <w:pPr>
         <w:numPr>
           <w:ilvl w:val="1"/>
-          <w:numId w:val="7"/>
-        </w:numPr>
-        <w:spacing w:before="100" w:beforeAutospacing="1" w:after="100" w:afterAutospacing="1" w:line="240" w:lineRule="auto"/>
-        <w:rPr>
-          <w:rFonts w:ascii="Times New Roman" w:eastAsia="Times New Roman" w:hAnsi="Times New Roman" w:cs="Times New Roman"/>
-          <w:sz w:val="24"/>
-          <w:szCs w:val="24"/>
-          <w:lang w:eastAsia="en-IN"/>
-        </w:rPr>
-      </w:pPr>
-      <w:r>
-        <w:rPr>
-          <w:rFonts w:ascii="Times New Roman" w:eastAsia="Times New Roman" w:hAnsi="Times New Roman" w:cs="Times New Roman"/>
-          <w:sz w:val="24"/>
-          <w:szCs w:val="24"/>
-          <w:lang w:eastAsia="en-IN"/>
-        </w:rPr>
-        <w:t>Partial Class</w:t>
+          <w:numId w:val="8"/>
+        </w:numPr>
+        <w:spacing w:before="100" w:beforeAutospacing="1" w:after="100" w:afterAutospacing="1" w:line="240" w:lineRule="auto"/>
+        <w:rPr>
+          <w:rFonts w:ascii="Times New Roman" w:eastAsia="Times New Roman" w:hAnsi="Times New Roman" w:cs="Times New Roman"/>
+          <w:sz w:val="24"/>
+          <w:szCs w:val="24"/>
+          <w:lang w:eastAsia="en-IN"/>
+        </w:rPr>
+      </w:pPr>
+      <w:r>
+        <w:rPr>
+          <w:rFonts w:ascii="Times New Roman" w:eastAsia="Times New Roman" w:hAnsi="Times New Roman" w:cs="Times New Roman"/>
+          <w:sz w:val="24"/>
+          <w:szCs w:val="24"/>
+          <w:lang w:eastAsia="en-IN"/>
+        </w:rPr>
+        <w:t>Dynamic Type</w:t>
       </w:r>
     </w:p>
     <w:p>
       <w:pPr>
         <w:numPr>
           <w:ilvl w:val="1"/>
-          <w:numId w:val="7"/>
-        </w:numPr>
-        <w:spacing w:before="100" w:beforeAutospacing="1" w:after="100" w:afterAutospacing="1" w:line="240" w:lineRule="auto"/>
-        <w:rPr>
-          <w:rFonts w:ascii="Times New Roman" w:eastAsia="Times New Roman" w:hAnsi="Times New Roman" w:cs="Times New Roman"/>
-          <w:sz w:val="24"/>
-          <w:szCs w:val="24"/>
-          <w:lang w:eastAsia="en-IN"/>
-        </w:rPr>
-      </w:pPr>
-      <w:proofErr w:type="spellStart"/>
-      <w:r>
-        <w:rPr>
-          <w:rFonts w:ascii="Times New Roman" w:eastAsia="Times New Roman" w:hAnsi="Times New Roman" w:cs="Times New Roman"/>
-          <w:sz w:val="24"/>
-          <w:szCs w:val="24"/>
-          <w:lang w:eastAsia="en-IN"/>
-        </w:rPr>
-        <w:t>Nullable</w:t>
-      </w:r>
-      <w:proofErr w:type="spellEnd"/>
-      <w:r>
-        <w:rPr>
-          <w:rFonts w:ascii="Times New Roman" w:eastAsia="Times New Roman" w:hAnsi="Times New Roman" w:cs="Times New Roman"/>
-          <w:sz w:val="24"/>
-          <w:szCs w:val="24"/>
-          <w:lang w:eastAsia="en-IN"/>
-        </w:rPr>
-        <w:t xml:space="preserve"> Value</w:t>
+          <w:numId w:val="8"/>
+        </w:numPr>
+        <w:spacing w:before="100" w:beforeAutospacing="1" w:after="100" w:afterAutospacing="1" w:line="240" w:lineRule="auto"/>
+        <w:rPr>
+          <w:rFonts w:ascii="Times New Roman" w:eastAsia="Times New Roman" w:hAnsi="Times New Roman" w:cs="Times New Roman"/>
+          <w:sz w:val="24"/>
+          <w:szCs w:val="24"/>
+          <w:lang w:eastAsia="en-IN"/>
+        </w:rPr>
+      </w:pPr>
+      <w:r>
+        <w:rPr>
+          <w:rFonts w:ascii="Times New Roman" w:eastAsia="Times New Roman" w:hAnsi="Times New Roman" w:cs="Times New Roman"/>
+          <w:sz w:val="24"/>
+          <w:szCs w:val="24"/>
+          <w:lang w:eastAsia="en-IN"/>
+        </w:rPr>
+        <w:lastRenderedPageBreak/>
+        <w:t>Optional and Named Parameter</w:t>
       </w:r>
     </w:p>
     <w:p>
       <w:pPr>
         <w:numPr>
           <w:ilvl w:val="1"/>
-          <w:numId w:val="7"/>
-        </w:numPr>
-        <w:spacing w:before="100" w:beforeAutospacing="1" w:after="100" w:afterAutospacing="1" w:line="240" w:lineRule="auto"/>
-        <w:rPr>
-          <w:rFonts w:ascii="Times New Roman" w:eastAsia="Times New Roman" w:hAnsi="Times New Roman" w:cs="Times New Roman"/>
-          <w:sz w:val="24"/>
-          <w:szCs w:val="24"/>
-          <w:lang w:eastAsia="en-IN"/>
-        </w:rPr>
-      </w:pPr>
-      <w:r>
-        <w:rPr>
-          <w:rFonts w:ascii="Times New Roman" w:eastAsia="Times New Roman" w:hAnsi="Times New Roman" w:cs="Times New Roman"/>
-          <w:sz w:val="24"/>
-          <w:szCs w:val="24"/>
-          <w:lang w:eastAsia="en-IN"/>
-        </w:rPr>
-        <w:t>Anonymous Method</w:t>
-      </w:r>
-    </w:p>
-    <w:p>
-      <w:pPr>
-        <w:numPr>
-          <w:ilvl w:val="1"/>
-          <w:numId w:val="7"/>
-        </w:numPr>
-        <w:spacing w:before="100" w:beforeAutospacing="1" w:after="100" w:afterAutospacing="1" w:line="240" w:lineRule="auto"/>
-        <w:rPr>
-          <w:rFonts w:ascii="Times New Roman" w:eastAsia="Times New Roman" w:hAnsi="Times New Roman" w:cs="Times New Roman"/>
-          <w:sz w:val="24"/>
-          <w:szCs w:val="24"/>
-          <w:lang w:eastAsia="en-IN"/>
-        </w:rPr>
-      </w:pPr>
-      <w:r>
-        <w:rPr>
-          <w:rFonts w:ascii="Times New Roman" w:eastAsia="Times New Roman" w:hAnsi="Times New Roman" w:cs="Times New Roman"/>
-          <w:sz w:val="24"/>
-          <w:szCs w:val="24"/>
-          <w:lang w:eastAsia="en-IN"/>
-        </w:rPr>
-        <w:t>Implicit Type</w:t>
-      </w:r>
-    </w:p>
-    <w:p>
-      <w:pPr>
-        <w:numPr>
-          <w:ilvl w:val="1"/>
-          <w:numId w:val="7"/>
-        </w:numPr>
-        <w:spacing w:before="100" w:beforeAutospacing="1" w:after="100" w:afterAutospacing="1" w:line="240" w:lineRule="auto"/>
-        <w:rPr>
-          <w:rFonts w:ascii="Times New Roman" w:eastAsia="Times New Roman" w:hAnsi="Times New Roman" w:cs="Times New Roman"/>
-          <w:sz w:val="24"/>
-          <w:szCs w:val="24"/>
-          <w:lang w:eastAsia="en-IN"/>
-        </w:rPr>
-      </w:pPr>
-      <w:r>
-        <w:rPr>
-          <w:rFonts w:ascii="Times New Roman" w:eastAsia="Times New Roman" w:hAnsi="Times New Roman" w:cs="Times New Roman"/>
-          <w:sz w:val="24"/>
-          <w:szCs w:val="24"/>
-          <w:lang w:eastAsia="en-IN"/>
-        </w:rPr>
-        <w:t>Auto Property</w:t>
-      </w:r>
-    </w:p>
-    <w:p>
-      <w:pPr>
-        <w:numPr>
-          <w:ilvl w:val="1"/>
-          <w:numId w:val="7"/>
-        </w:numPr>
-        <w:spacing w:before="100" w:beforeAutospacing="1" w:after="100" w:afterAutospacing="1" w:line="240" w:lineRule="auto"/>
-        <w:rPr>
-          <w:rFonts w:ascii="Times New Roman" w:eastAsia="Times New Roman" w:hAnsi="Times New Roman" w:cs="Times New Roman"/>
-          <w:sz w:val="24"/>
-          <w:szCs w:val="24"/>
-          <w:lang w:eastAsia="en-IN"/>
-        </w:rPr>
-      </w:pPr>
-      <w:r>
-        <w:rPr>
-          <w:rFonts w:ascii="Times New Roman" w:eastAsia="Times New Roman" w:hAnsi="Times New Roman" w:cs="Times New Roman"/>
-          <w:sz w:val="24"/>
-          <w:szCs w:val="24"/>
-          <w:lang w:eastAsia="en-IN"/>
-        </w:rPr>
-        <w:t>Object Initializer</w:t>
-      </w:r>
-    </w:p>
-    <w:p>
-      <w:pPr>
-        <w:numPr>
-          <w:ilvl w:val="1"/>
-          <w:numId w:val="7"/>
-        </w:numPr>
-        <w:spacing w:before="100" w:beforeAutospacing="1" w:after="100" w:afterAutospacing="1" w:line="240" w:lineRule="auto"/>
-        <w:rPr>
-          <w:rFonts w:ascii="Times New Roman" w:eastAsia="Times New Roman" w:hAnsi="Times New Roman" w:cs="Times New Roman"/>
-          <w:sz w:val="24"/>
-          <w:szCs w:val="24"/>
-          <w:lang w:eastAsia="en-IN"/>
-        </w:rPr>
-      </w:pPr>
-      <w:r>
-        <w:rPr>
-          <w:rFonts w:ascii="Times New Roman" w:eastAsia="Times New Roman" w:hAnsi="Times New Roman" w:cs="Times New Roman"/>
-          <w:sz w:val="24"/>
-          <w:szCs w:val="24"/>
-          <w:lang w:eastAsia="en-IN"/>
-        </w:rPr>
-        <w:lastRenderedPageBreak/>
-        <w:t>Anonymous Type</w:t>
-      </w:r>
-    </w:p>
-    <w:p>
-      <w:pPr>
-        <w:numPr>
-          <w:ilvl w:val="1"/>
-          <w:numId w:val="7"/>
-        </w:numPr>
-        <w:spacing w:before="100" w:beforeAutospacing="1" w:after="100" w:afterAutospacing="1" w:line="240" w:lineRule="auto"/>
-        <w:rPr>
-          <w:rFonts w:ascii="Times New Roman" w:eastAsia="Times New Roman" w:hAnsi="Times New Roman" w:cs="Times New Roman"/>
-          <w:sz w:val="24"/>
-          <w:szCs w:val="24"/>
-          <w:lang w:eastAsia="en-IN"/>
-        </w:rPr>
-      </w:pPr>
-      <w:r>
-        <w:rPr>
-          <w:rFonts w:ascii="Times New Roman" w:eastAsia="Times New Roman" w:hAnsi="Times New Roman" w:cs="Times New Roman"/>
-          <w:sz w:val="24"/>
-          <w:szCs w:val="24"/>
-          <w:lang w:eastAsia="en-IN"/>
-        </w:rPr>
-        <w:t>Extension Method</w:t>
-      </w:r>
-    </w:p>
-    <w:p>
-      <w:pPr>
-        <w:numPr>
-          <w:ilvl w:val="1"/>
-          <w:numId w:val="7"/>
-        </w:numPr>
-        <w:spacing w:before="100" w:beforeAutospacing="1" w:after="100" w:afterAutospacing="1" w:line="240" w:lineRule="auto"/>
-        <w:rPr>
-          <w:rFonts w:ascii="Times New Roman" w:eastAsia="Times New Roman" w:hAnsi="Times New Roman" w:cs="Times New Roman"/>
-          <w:sz w:val="24"/>
-          <w:szCs w:val="24"/>
-          <w:lang w:eastAsia="en-IN"/>
-        </w:rPr>
-      </w:pPr>
-      <w:r>
-        <w:rPr>
-          <w:rFonts w:ascii="Times New Roman" w:eastAsia="Times New Roman" w:hAnsi="Times New Roman" w:cs="Times New Roman"/>
-          <w:sz w:val="24"/>
-          <w:szCs w:val="24"/>
-          <w:lang w:eastAsia="en-IN"/>
-        </w:rPr>
-        <w:t>Lambda Expression</w:t>
-      </w:r>
-    </w:p>
-    <w:p>
-      <w:pPr>
-        <w:numPr>
-          <w:ilvl w:val="1"/>
-          <w:numId w:val="7"/>
-        </w:numPr>
-        <w:spacing w:before="100" w:beforeAutospacing="1" w:after="100" w:afterAutospacing="1" w:line="240" w:lineRule="auto"/>
-        <w:rPr>
-          <w:rFonts w:ascii="Times New Roman" w:eastAsia="Times New Roman" w:hAnsi="Times New Roman" w:cs="Times New Roman"/>
-          <w:sz w:val="24"/>
-          <w:szCs w:val="24"/>
-          <w:lang w:eastAsia="en-IN"/>
-        </w:rPr>
-      </w:pPr>
-      <w:r>
-        <w:rPr>
-          <w:rFonts w:ascii="Times New Roman" w:eastAsia="Times New Roman" w:hAnsi="Times New Roman" w:cs="Times New Roman"/>
-          <w:sz w:val="24"/>
-          <w:szCs w:val="24"/>
-          <w:lang w:eastAsia="en-IN"/>
-        </w:rPr>
-        <w:t>LINQ</w:t>
-      </w:r>
-    </w:p>
-    <w:p>
-      <w:pPr>
-        <w:numPr>
-          <w:ilvl w:val="1"/>
-          <w:numId w:val="7"/>
-        </w:numPr>
-        <w:spacing w:before="100" w:beforeAutospacing="1" w:after="100" w:afterAutospacing="1" w:line="240" w:lineRule="auto"/>
-        <w:rPr>
-          <w:rFonts w:ascii="Times New Roman" w:eastAsia="Times New Roman" w:hAnsi="Times New Roman" w:cs="Times New Roman"/>
-          <w:sz w:val="24"/>
-          <w:szCs w:val="24"/>
-          <w:lang w:eastAsia="en-IN"/>
-        </w:rPr>
-      </w:pPr>
-      <w:r>
-        <w:rPr>
-          <w:rFonts w:ascii="Times New Roman" w:eastAsia="Times New Roman" w:hAnsi="Times New Roman" w:cs="Times New Roman"/>
-          <w:sz w:val="24"/>
-          <w:szCs w:val="24"/>
-          <w:lang w:eastAsia="en-IN"/>
-        </w:rPr>
-        <w:t xml:space="preserve">Filtering Data using </w:t>
-      </w:r>
-      <w:proofErr w:type="spellStart"/>
-      <w:r>
-        <w:rPr>
-          <w:rFonts w:ascii="Times New Roman" w:eastAsia="Times New Roman" w:hAnsi="Times New Roman" w:cs="Times New Roman"/>
-          <w:sz w:val="24"/>
-          <w:szCs w:val="24"/>
-          <w:lang w:eastAsia="en-IN"/>
-        </w:rPr>
-        <w:t>foreach</w:t>
-      </w:r>
-      <w:proofErr w:type="spellEnd"/>
-      <w:r>
-        <w:rPr>
-          <w:rFonts w:ascii="Times New Roman" w:eastAsia="Times New Roman" w:hAnsi="Times New Roman" w:cs="Times New Roman"/>
-          <w:sz w:val="24"/>
-          <w:szCs w:val="24"/>
-          <w:lang w:eastAsia="en-IN"/>
-        </w:rPr>
-        <w:t xml:space="preserve"> Loop</w:t>
+          <w:numId w:val="8"/>
+        </w:numPr>
+        <w:spacing w:before="100" w:beforeAutospacing="1" w:after="100" w:afterAutospacing="1" w:line="240" w:lineRule="auto"/>
+        <w:rPr>
+          <w:rFonts w:ascii="Times New Roman" w:eastAsia="Times New Roman" w:hAnsi="Times New Roman" w:cs="Times New Roman"/>
+          <w:sz w:val="24"/>
+          <w:szCs w:val="24"/>
+          <w:lang w:eastAsia="en-IN"/>
+        </w:rPr>
+      </w:pPr>
+      <w:r>
+        <w:rPr>
+          <w:rFonts w:ascii="Times New Roman" w:eastAsia="Times New Roman" w:hAnsi="Times New Roman" w:cs="Times New Roman"/>
+          <w:sz w:val="24"/>
+          <w:szCs w:val="24"/>
+          <w:lang w:eastAsia="en-IN"/>
+        </w:rPr>
+        <w:t>Explicit Parallel Programming</w:t>
+      </w:r>
+    </w:p>
+    <w:p>
+      <w:pPr>
+        <w:pStyle w:val="NoSpacing"/>
+        <w:numPr>
+          <w:ilvl w:val="0"/>
+          <w:numId w:val="8"/>
+        </w:numPr>
+        <w:rPr>
+          <w:lang w:eastAsia="en-IN"/>
+        </w:rPr>
+      </w:pPr>
+      <w:r>
+        <w:rPr>
+          <w:rFonts w:ascii="Times New Roman" w:eastAsia="Times New Roman" w:hAnsi="Times New Roman" w:cs="Times New Roman"/>
+          <w:sz w:val="24"/>
+          <w:szCs w:val="24"/>
+          <w:lang w:eastAsia="en-IN"/>
+        </w:rPr>
+        <w:t xml:space="preserve"> </w:t>
+      </w:r>
+      <w:r>
+        <w:rPr>
+          <w:rFonts w:ascii="Times New Roman" w:eastAsia="Times New Roman" w:hAnsi="Times New Roman" w:cs="Times New Roman"/>
+          <w:sz w:val="24"/>
+          <w:szCs w:val="24"/>
+          <w:lang w:eastAsia="en-IN"/>
+        </w:rPr>
+        <w:t>Threading</w:t>
       </w:r>
     </w:p>
     <w:p>
@@ -2097,145 +2039,240 @@
       <w:pPr>
         <w:numPr>
           <w:ilvl w:val="0"/>
-          <w:numId w:val="8"/>
-        </w:numPr>
-        <w:spacing w:before="100" w:beforeAutospacing="1" w:after="100" w:afterAutospacing="1" w:line="240" w:lineRule="auto"/>
-        <w:rPr>
-          <w:rFonts w:ascii="Times New Roman" w:eastAsia="Times New Roman" w:hAnsi="Times New Roman" w:cs="Times New Roman"/>
-          <w:sz w:val="24"/>
-          <w:szCs w:val="24"/>
-          <w:lang w:eastAsia="en-IN"/>
-        </w:rPr>
-      </w:pPr>
-      <w:r>
-        <w:rPr>
-          <w:rFonts w:ascii="Times New Roman" w:eastAsia="Times New Roman" w:hAnsi="Times New Roman" w:cs="Times New Roman"/>
-          <w:sz w:val="24"/>
-          <w:szCs w:val="24"/>
-          <w:lang w:eastAsia="en-IN"/>
-        </w:rPr>
-        <w:t>Expression Tree</w:t>
-      </w:r>
-    </w:p>
-    <w:p>
-      <w:pPr>
-        <w:numPr>
-          <w:ilvl w:val="0"/>
-          <w:numId w:val="8"/>
-        </w:numPr>
-        <w:spacing w:before="100" w:beforeAutospacing="1" w:after="100" w:afterAutospacing="1" w:line="240" w:lineRule="auto"/>
-        <w:rPr>
-          <w:rFonts w:ascii="Times New Roman" w:eastAsia="Times New Roman" w:hAnsi="Times New Roman" w:cs="Times New Roman"/>
-          <w:sz w:val="24"/>
-          <w:szCs w:val="24"/>
-          <w:lang w:eastAsia="en-IN"/>
-        </w:rPr>
-      </w:pPr>
-      <w:r>
-        <w:rPr>
-          <w:rFonts w:ascii="Times New Roman" w:eastAsia="Times New Roman" w:hAnsi="Times New Roman" w:cs="Times New Roman"/>
-          <w:sz w:val="24"/>
-          <w:szCs w:val="24"/>
-          <w:lang w:eastAsia="en-IN"/>
-        </w:rPr>
-        <w:t xml:space="preserve">C# Features: </w:t>
+          <w:numId w:val="9"/>
+        </w:numPr>
+        <w:spacing w:before="100" w:beforeAutospacing="1" w:after="100" w:afterAutospacing="1" w:line="240" w:lineRule="auto"/>
+        <w:rPr>
+          <w:rFonts w:ascii="Times New Roman" w:eastAsia="Times New Roman" w:hAnsi="Times New Roman" w:cs="Times New Roman"/>
+          <w:sz w:val="24"/>
+          <w:szCs w:val="24"/>
+          <w:lang w:eastAsia="en-IN"/>
+        </w:rPr>
+      </w:pPr>
+      <w:r>
+        <w:rPr>
+          <w:rFonts w:ascii="Times New Roman" w:eastAsia="Times New Roman" w:hAnsi="Times New Roman" w:cs="Times New Roman"/>
+          <w:sz w:val="24"/>
+          <w:szCs w:val="24"/>
+          <w:lang w:eastAsia="en-IN"/>
+        </w:rPr>
+        <w:t xml:space="preserve">Implicit Parallel Programming: </w:t>
       </w:r>
     </w:p>
     <w:p>
       <w:pPr>
         <w:numPr>
           <w:ilvl w:val="1"/>
-          <w:numId w:val="8"/>
-        </w:numPr>
-        <w:spacing w:before="100" w:beforeAutospacing="1" w:after="100" w:afterAutospacing="1" w:line="240" w:lineRule="auto"/>
-        <w:rPr>
-          <w:rFonts w:ascii="Times New Roman" w:eastAsia="Times New Roman" w:hAnsi="Times New Roman" w:cs="Times New Roman"/>
-          <w:sz w:val="24"/>
-          <w:szCs w:val="24"/>
-          <w:lang w:eastAsia="en-IN"/>
-        </w:rPr>
-      </w:pPr>
-      <w:r>
-        <w:rPr>
-          <w:rFonts w:ascii="Times New Roman" w:eastAsia="Times New Roman" w:hAnsi="Times New Roman" w:cs="Times New Roman"/>
-          <w:sz w:val="24"/>
-          <w:szCs w:val="24"/>
-          <w:lang w:eastAsia="en-IN"/>
-        </w:rPr>
-        <w:t>Dynamic Type</w:t>
-      </w:r>
+          <w:numId w:val="9"/>
+        </w:numPr>
+        <w:spacing w:before="100" w:beforeAutospacing="1" w:after="100" w:afterAutospacing="1" w:line="240" w:lineRule="auto"/>
+        <w:rPr>
+          <w:rFonts w:ascii="Times New Roman" w:eastAsia="Times New Roman" w:hAnsi="Times New Roman" w:cs="Times New Roman"/>
+          <w:sz w:val="24"/>
+          <w:szCs w:val="24"/>
+          <w:lang w:eastAsia="en-IN"/>
+        </w:rPr>
+      </w:pPr>
+      <w:r>
+        <w:rPr>
+          <w:rFonts w:ascii="Times New Roman" w:eastAsia="Times New Roman" w:hAnsi="Times New Roman" w:cs="Times New Roman"/>
+          <w:sz w:val="24"/>
+          <w:szCs w:val="24"/>
+          <w:lang w:eastAsia="en-IN"/>
+        </w:rPr>
+        <w:t xml:space="preserve">Parallel For and </w:t>
+      </w:r>
+      <w:proofErr w:type="spellStart"/>
+      <w:r>
+        <w:rPr>
+          <w:rFonts w:ascii="Times New Roman" w:eastAsia="Times New Roman" w:hAnsi="Times New Roman" w:cs="Times New Roman"/>
+          <w:sz w:val="24"/>
+          <w:szCs w:val="24"/>
+          <w:lang w:eastAsia="en-IN"/>
+        </w:rPr>
+        <w:t>ForEach</w:t>
+      </w:r>
+      <w:proofErr w:type="spellEnd"/>
     </w:p>
     <w:p>
       <w:pPr>
         <w:numPr>
           <w:ilvl w:val="1"/>
-          <w:numId w:val="8"/>
-        </w:numPr>
-        <w:spacing w:before="100" w:beforeAutospacing="1" w:after="100" w:afterAutospacing="1" w:line="240" w:lineRule="auto"/>
-        <w:rPr>
-          <w:rFonts w:ascii="Times New Roman" w:eastAsia="Times New Roman" w:hAnsi="Times New Roman" w:cs="Times New Roman"/>
-          <w:sz w:val="24"/>
-          <w:szCs w:val="24"/>
-          <w:lang w:eastAsia="en-IN"/>
-        </w:rPr>
-      </w:pPr>
-      <w:r>
-        <w:rPr>
-          <w:rFonts w:ascii="Times New Roman" w:eastAsia="Times New Roman" w:hAnsi="Times New Roman" w:cs="Times New Roman"/>
-          <w:sz w:val="24"/>
-          <w:szCs w:val="24"/>
-          <w:lang w:eastAsia="en-IN"/>
-        </w:rPr>
-        <w:t>Optional and Named Parameter</w:t>
+          <w:numId w:val="9"/>
+        </w:numPr>
+        <w:spacing w:before="100" w:beforeAutospacing="1" w:after="100" w:afterAutospacing="1" w:line="240" w:lineRule="auto"/>
+        <w:rPr>
+          <w:rFonts w:ascii="Times New Roman" w:eastAsia="Times New Roman" w:hAnsi="Times New Roman" w:cs="Times New Roman"/>
+          <w:sz w:val="24"/>
+          <w:szCs w:val="24"/>
+          <w:lang w:eastAsia="en-IN"/>
+        </w:rPr>
+      </w:pPr>
+      <w:r>
+        <w:rPr>
+          <w:rFonts w:ascii="Times New Roman" w:eastAsia="Times New Roman" w:hAnsi="Times New Roman" w:cs="Times New Roman"/>
+          <w:sz w:val="24"/>
+          <w:szCs w:val="24"/>
+          <w:lang w:eastAsia="en-IN"/>
+        </w:rPr>
+        <w:t>Parallel LINQ</w:t>
+      </w:r>
+    </w:p>
+    <w:p>
+      <w:pPr>
+        <w:numPr>
+          <w:ilvl w:val="0"/>
+          <w:numId w:val="9"/>
+        </w:numPr>
+        <w:spacing w:before="100" w:beforeAutospacing="1" w:after="100" w:afterAutospacing="1" w:line="240" w:lineRule="auto"/>
+        <w:rPr>
+          <w:rFonts w:ascii="Times New Roman" w:eastAsia="Times New Roman" w:hAnsi="Times New Roman" w:cs="Times New Roman"/>
+          <w:sz w:val="24"/>
+          <w:szCs w:val="24"/>
+          <w:lang w:eastAsia="en-IN"/>
+        </w:rPr>
+      </w:pPr>
+      <w:r>
+        <w:rPr>
+          <w:rFonts w:ascii="Times New Roman" w:eastAsia="Times New Roman" w:hAnsi="Times New Roman" w:cs="Times New Roman"/>
+          <w:sz w:val="24"/>
+          <w:szCs w:val="24"/>
+          <w:lang w:eastAsia="en-IN"/>
+        </w:rPr>
+        <w:t>Database</w:t>
+      </w:r>
+    </w:p>
+    <w:p>
+      <w:pPr>
+        <w:numPr>
+          <w:ilvl w:val="0"/>
+          <w:numId w:val="9"/>
+        </w:numPr>
+        <w:spacing w:before="100" w:beforeAutospacing="1" w:after="100" w:afterAutospacing="1" w:line="240" w:lineRule="auto"/>
+        <w:rPr>
+          <w:rFonts w:ascii="Times New Roman" w:eastAsia="Times New Roman" w:hAnsi="Times New Roman" w:cs="Times New Roman"/>
+          <w:sz w:val="24"/>
+          <w:szCs w:val="24"/>
+          <w:lang w:eastAsia="en-IN"/>
+        </w:rPr>
+      </w:pPr>
+      <w:r>
+        <w:rPr>
+          <w:rFonts w:ascii="Times New Roman" w:eastAsia="Times New Roman" w:hAnsi="Times New Roman" w:cs="Times New Roman"/>
+          <w:sz w:val="24"/>
+          <w:szCs w:val="24"/>
+          <w:lang w:eastAsia="en-IN"/>
+        </w:rPr>
+        <w:t>Iterator</w:t>
+      </w:r>
+    </w:p>
+    <w:p>
+      <w:pPr>
+        <w:numPr>
+          <w:ilvl w:val="0"/>
+          <w:numId w:val="9"/>
+        </w:numPr>
+        <w:spacing w:before="100" w:beforeAutospacing="1" w:after="100" w:afterAutospacing="1" w:line="240" w:lineRule="auto"/>
+        <w:rPr>
+          <w:rFonts w:ascii="Times New Roman" w:eastAsia="Times New Roman" w:hAnsi="Times New Roman" w:cs="Times New Roman"/>
+          <w:sz w:val="24"/>
+          <w:szCs w:val="24"/>
+          <w:lang w:eastAsia="en-IN"/>
+        </w:rPr>
+      </w:pPr>
+      <w:r>
+        <w:rPr>
+          <w:rFonts w:ascii="Times New Roman" w:eastAsia="Times New Roman" w:hAnsi="Times New Roman" w:cs="Times New Roman"/>
+          <w:sz w:val="24"/>
+          <w:szCs w:val="24"/>
+          <w:lang w:eastAsia="en-IN"/>
+        </w:rPr>
+        <w:t>LINQ</w:t>
+      </w:r>
+    </w:p>
+    <w:p>
+      <w:pPr>
+        <w:numPr>
+          <w:ilvl w:val="0"/>
+          <w:numId w:val="9"/>
+        </w:numPr>
+        <w:spacing w:before="100" w:beforeAutospacing="1" w:after="100" w:afterAutospacing="1" w:line="240" w:lineRule="auto"/>
+        <w:rPr>
+          <w:rFonts w:ascii="Times New Roman" w:eastAsia="Times New Roman" w:hAnsi="Times New Roman" w:cs="Times New Roman"/>
+          <w:sz w:val="24"/>
+          <w:szCs w:val="24"/>
+          <w:lang w:eastAsia="en-IN"/>
+        </w:rPr>
+      </w:pPr>
+      <w:r>
+        <w:rPr>
+          <w:rFonts w:ascii="Times New Roman" w:eastAsia="Times New Roman" w:hAnsi="Times New Roman" w:cs="Times New Roman"/>
+          <w:sz w:val="24"/>
+          <w:szCs w:val="24"/>
+          <w:lang w:eastAsia="en-IN"/>
+        </w:rPr>
+        <w:t xml:space="preserve">ADO.NET: </w:t>
       </w:r>
     </w:p>
     <w:p>
       <w:pPr>
         <w:numPr>
           <w:ilvl w:val="1"/>
-          <w:numId w:val="8"/>
-        </w:numPr>
-        <w:spacing w:before="100" w:beforeAutospacing="1" w:after="100" w:afterAutospacing="1" w:line="240" w:lineRule="auto"/>
-        <w:rPr>
-          <w:rFonts w:ascii="Times New Roman" w:eastAsia="Times New Roman" w:hAnsi="Times New Roman" w:cs="Times New Roman"/>
-          <w:sz w:val="24"/>
-          <w:szCs w:val="24"/>
-          <w:lang w:eastAsia="en-IN"/>
-        </w:rPr>
-      </w:pPr>
-      <w:r>
-        <w:rPr>
-          <w:rFonts w:ascii="Times New Roman" w:eastAsia="Times New Roman" w:hAnsi="Times New Roman" w:cs="Times New Roman"/>
-          <w:sz w:val="24"/>
-          <w:szCs w:val="24"/>
-          <w:lang w:eastAsia="en-IN"/>
-        </w:rPr>
-        <w:t>Explicit Parallel Programming</w:t>
-      </w:r>
-    </w:p>
-    <w:p>
-      <w:pPr>
-        <w:numPr>
-          <w:ilvl w:val="0"/>
-          <w:numId w:val="8"/>
-        </w:numPr>
-        <w:spacing w:before="100" w:beforeAutospacing="1" w:after="100" w:afterAutospacing="1" w:line="240" w:lineRule="auto"/>
-        <w:rPr>
-          <w:rFonts w:ascii="Times New Roman" w:eastAsia="Times New Roman" w:hAnsi="Times New Roman" w:cs="Times New Roman"/>
-          <w:sz w:val="24"/>
-          <w:szCs w:val="24"/>
-          <w:lang w:eastAsia="en-IN"/>
-        </w:rPr>
-      </w:pPr>
-      <w:r>
-        <w:rPr>
-          <w:rFonts w:ascii="Times New Roman" w:eastAsia="Times New Roman" w:hAnsi="Times New Roman" w:cs="Times New Roman"/>
-          <w:sz w:val="24"/>
-          <w:szCs w:val="24"/>
-          <w:lang w:eastAsia="en-IN"/>
-        </w:rPr>
-        <w:t>Threading</w:t>
-      </w:r>
+          <w:numId w:val="9"/>
+        </w:numPr>
+        <w:spacing w:before="100" w:beforeAutospacing="1" w:after="100" w:afterAutospacing="1" w:line="240" w:lineRule="auto"/>
+        <w:rPr>
+          <w:rFonts w:ascii="Times New Roman" w:eastAsia="Times New Roman" w:hAnsi="Times New Roman" w:cs="Times New Roman"/>
+          <w:sz w:val="24"/>
+          <w:szCs w:val="24"/>
+          <w:lang w:eastAsia="en-IN"/>
+        </w:rPr>
+      </w:pPr>
+      <w:r>
+        <w:rPr>
+          <w:rFonts w:ascii="Times New Roman" w:eastAsia="Times New Roman" w:hAnsi="Times New Roman" w:cs="Times New Roman"/>
+          <w:sz w:val="24"/>
+          <w:szCs w:val="24"/>
+          <w:lang w:eastAsia="en-IN"/>
+        </w:rPr>
+        <w:t>Connected Architecture</w:t>
+      </w:r>
+    </w:p>
+    <w:p>
+      <w:pPr>
+        <w:numPr>
+          <w:ilvl w:val="1"/>
+          <w:numId w:val="9"/>
+        </w:numPr>
+        <w:spacing w:before="100" w:beforeAutospacing="1" w:after="100" w:afterAutospacing="1" w:line="240" w:lineRule="auto"/>
+        <w:rPr>
+          <w:rFonts w:ascii="Times New Roman" w:eastAsia="Times New Roman" w:hAnsi="Times New Roman" w:cs="Times New Roman"/>
+          <w:sz w:val="24"/>
+          <w:szCs w:val="24"/>
+          <w:lang w:eastAsia="en-IN"/>
+        </w:rPr>
+      </w:pPr>
+      <w:r>
+        <w:rPr>
+          <w:rFonts w:ascii="Times New Roman" w:eastAsia="Times New Roman" w:hAnsi="Times New Roman" w:cs="Times New Roman"/>
+          <w:sz w:val="24"/>
+          <w:szCs w:val="24"/>
+          <w:lang w:eastAsia="en-IN"/>
+        </w:rPr>
+        <w:t>Connected Database</w:t>
+      </w:r>
+    </w:p>
+    <w:p>
+      <w:pPr>
+        <w:spacing w:before="100" w:beforeAutospacing="1" w:after="100" w:afterAutospacing="1" w:line="240" w:lineRule="auto"/>
+        <w:ind w:left="720"/>
+        <w:rPr>
+          <w:rFonts w:ascii="Times New Roman" w:eastAsia="Times New Roman" w:hAnsi="Times New Roman" w:cs="Times New Roman"/>
+          <w:sz w:val="24"/>
+          <w:szCs w:val="24"/>
+          <w:lang w:eastAsia="en-IN"/>
+        </w:rPr>
+      </w:pPr>
     </w:p>
     <w:p>
       <w:pPr>
@@ -2264,20 +2301,22 @@
         <w:spacing w:before="100" w:beforeAutospacing="1" w:after="100" w:afterAutospacing="1" w:line="240" w:lineRule="auto"/>
         <w:rPr>
           <w:rFonts w:ascii="Times New Roman" w:eastAsia="Times New Roman" w:hAnsi="Times New Roman" w:cs="Times New Roman"/>
-          <w:sz w:val="24"/>
-          <w:szCs w:val="24"/>
-          <w:lang w:eastAsia="en-IN"/>
-        </w:rPr>
-      </w:pPr>
-      <w:r>
-        <w:rPr>
-          <w:rFonts w:ascii="Times New Roman" w:eastAsia="Times New Roman" w:hAnsi="Times New Roman" w:cs="Times New Roman"/>
           <w:b/>
           <w:bCs/>
           <w:sz w:val="24"/>
           <w:szCs w:val="24"/>
           <w:lang w:eastAsia="en-IN"/>
         </w:rPr>
+      </w:pPr>
+      <w:r>
+        <w:rPr>
+          <w:rFonts w:ascii="Times New Roman" w:eastAsia="Times New Roman" w:hAnsi="Times New Roman" w:cs="Times New Roman"/>
+          <w:b/>
+          <w:bCs/>
+          <w:sz w:val="24"/>
+          <w:szCs w:val="24"/>
+          <w:lang w:eastAsia="en-IN"/>
+        </w:rPr>
         <w:t>Day 9</w:t>
       </w:r>
     </w:p>
@@ -2285,228 +2324,108 @@
       <w:pPr>
         <w:numPr>
           <w:ilvl w:val="0"/>
-          <w:numId w:val="9"/>
-        </w:numPr>
-        <w:spacing w:before="100" w:beforeAutospacing="1" w:after="100" w:afterAutospacing="1" w:line="240" w:lineRule="auto"/>
-        <w:rPr>
-          <w:rFonts w:ascii="Times New Roman" w:eastAsia="Times New Roman" w:hAnsi="Times New Roman" w:cs="Times New Roman"/>
-          <w:sz w:val="24"/>
-          <w:szCs w:val="24"/>
-          <w:lang w:eastAsia="en-IN"/>
-        </w:rPr>
-      </w:pPr>
-      <w:r>
-        <w:rPr>
-          <w:rFonts w:ascii="Times New Roman" w:eastAsia="Times New Roman" w:hAnsi="Times New Roman" w:cs="Times New Roman"/>
-          <w:sz w:val="24"/>
-          <w:szCs w:val="24"/>
-          <w:lang w:eastAsia="en-IN"/>
-        </w:rPr>
-        <w:t xml:space="preserve">Implicit Parallel Programming: </w:t>
+          <w:numId w:val="10"/>
+        </w:numPr>
+        <w:spacing w:before="100" w:beforeAutospacing="1" w:after="100" w:afterAutospacing="1" w:line="240" w:lineRule="auto"/>
+        <w:rPr>
+          <w:rFonts w:ascii="Times New Roman" w:eastAsia="Times New Roman" w:hAnsi="Times New Roman" w:cs="Times New Roman"/>
+          <w:sz w:val="24"/>
+          <w:szCs w:val="24"/>
+          <w:lang w:eastAsia="en-IN"/>
+        </w:rPr>
+      </w:pPr>
+      <w:r>
+        <w:rPr>
+          <w:rFonts w:ascii="Times New Roman" w:eastAsia="Times New Roman" w:hAnsi="Times New Roman" w:cs="Times New Roman"/>
+          <w:sz w:val="24"/>
+          <w:szCs w:val="24"/>
+          <w:lang w:eastAsia="en-IN"/>
+        </w:rPr>
+        <w:t xml:space="preserve">ADO.NET: </w:t>
       </w:r>
     </w:p>
     <w:p>
       <w:pPr>
         <w:numPr>
           <w:ilvl w:val="1"/>
-          <w:numId w:val="9"/>
-        </w:numPr>
-        <w:spacing w:before="100" w:beforeAutospacing="1" w:after="100" w:afterAutospacing="1" w:line="240" w:lineRule="auto"/>
-        <w:rPr>
-          <w:rFonts w:ascii="Times New Roman" w:eastAsia="Times New Roman" w:hAnsi="Times New Roman" w:cs="Times New Roman"/>
-          <w:sz w:val="24"/>
-          <w:szCs w:val="24"/>
-          <w:lang w:eastAsia="en-IN"/>
-        </w:rPr>
-      </w:pPr>
-      <w:r>
-        <w:rPr>
-          <w:rFonts w:ascii="Times New Roman" w:eastAsia="Times New Roman" w:hAnsi="Times New Roman" w:cs="Times New Roman"/>
-          <w:sz w:val="24"/>
-          <w:szCs w:val="24"/>
-          <w:lang w:eastAsia="en-IN"/>
-        </w:rPr>
-        <w:t xml:space="preserve">Parallel For and </w:t>
-      </w:r>
-      <w:proofErr w:type="spellStart"/>
-      <w:r>
-        <w:rPr>
-          <w:rFonts w:ascii="Times New Roman" w:eastAsia="Times New Roman" w:hAnsi="Times New Roman" w:cs="Times New Roman"/>
-          <w:sz w:val="24"/>
-          <w:szCs w:val="24"/>
-          <w:lang w:eastAsia="en-IN"/>
-        </w:rPr>
-        <w:t>ForEach</w:t>
-      </w:r>
-      <w:proofErr w:type="spellEnd"/>
-    </w:p>
-    <w:p>
-      <w:pPr>
-        <w:numPr>
-          <w:ilvl w:val="1"/>
-          <w:numId w:val="9"/>
-        </w:numPr>
-        <w:spacing w:before="100" w:beforeAutospacing="1" w:after="100" w:afterAutospacing="1" w:line="240" w:lineRule="auto"/>
-        <w:rPr>
-          <w:rFonts w:ascii="Times New Roman" w:eastAsia="Times New Roman" w:hAnsi="Times New Roman" w:cs="Times New Roman"/>
-          <w:sz w:val="24"/>
-          <w:szCs w:val="24"/>
-          <w:lang w:eastAsia="en-IN"/>
-        </w:rPr>
-      </w:pPr>
-      <w:r>
-        <w:rPr>
-          <w:rFonts w:ascii="Times New Roman" w:eastAsia="Times New Roman" w:hAnsi="Times New Roman" w:cs="Times New Roman"/>
-          <w:sz w:val="24"/>
-          <w:szCs w:val="24"/>
-          <w:lang w:eastAsia="en-IN"/>
-        </w:rPr>
-        <w:t>Parallel LINQ</w:t>
-      </w:r>
-    </w:p>
-    <w:p>
-      <w:pPr>
-        <w:numPr>
-          <w:ilvl w:val="0"/>
-          <w:numId w:val="9"/>
-        </w:numPr>
-        <w:spacing w:before="100" w:beforeAutospacing="1" w:after="100" w:afterAutospacing="1" w:line="240" w:lineRule="auto"/>
-        <w:rPr>
-          <w:rFonts w:ascii="Times New Roman" w:eastAsia="Times New Roman" w:hAnsi="Times New Roman" w:cs="Times New Roman"/>
-          <w:sz w:val="24"/>
-          <w:szCs w:val="24"/>
-          <w:lang w:eastAsia="en-IN"/>
-        </w:rPr>
-      </w:pPr>
-      <w:r>
-        <w:rPr>
-          <w:rFonts w:ascii="Times New Roman" w:eastAsia="Times New Roman" w:hAnsi="Times New Roman" w:cs="Times New Roman"/>
-          <w:sz w:val="24"/>
-          <w:szCs w:val="24"/>
-          <w:lang w:eastAsia="en-IN"/>
-        </w:rPr>
-        <w:t>Database</w:t>
-      </w:r>
-    </w:p>
-    <w:p>
-      <w:pPr>
-        <w:numPr>
-          <w:ilvl w:val="0"/>
-          <w:numId w:val="9"/>
-        </w:numPr>
-        <w:spacing w:before="100" w:beforeAutospacing="1" w:after="100" w:afterAutospacing="1" w:line="240" w:lineRule="auto"/>
-        <w:rPr>
-          <w:rFonts w:ascii="Times New Roman" w:eastAsia="Times New Roman" w:hAnsi="Times New Roman" w:cs="Times New Roman"/>
-          <w:sz w:val="24"/>
-          <w:szCs w:val="24"/>
-          <w:lang w:eastAsia="en-IN"/>
-        </w:rPr>
-      </w:pPr>
-      <w:r>
-        <w:rPr>
-          <w:rFonts w:ascii="Times New Roman" w:eastAsia="Times New Roman" w:hAnsi="Times New Roman" w:cs="Times New Roman"/>
-          <w:sz w:val="24"/>
-          <w:szCs w:val="24"/>
-          <w:lang w:eastAsia="en-IN"/>
-        </w:rPr>
-        <w:t>Iterator</w:t>
-      </w:r>
-    </w:p>
-    <w:p>
-      <w:pPr>
-        <w:numPr>
-          <w:ilvl w:val="0"/>
-          <w:numId w:val="9"/>
-        </w:numPr>
-        <w:spacing w:before="100" w:beforeAutospacing="1" w:after="100" w:afterAutospacing="1" w:line="240" w:lineRule="auto"/>
-        <w:rPr>
-          <w:rFonts w:ascii="Times New Roman" w:eastAsia="Times New Roman" w:hAnsi="Times New Roman" w:cs="Times New Roman"/>
-          <w:sz w:val="24"/>
-          <w:szCs w:val="24"/>
-          <w:lang w:eastAsia="en-IN"/>
-        </w:rPr>
-      </w:pPr>
-      <w:r>
-        <w:rPr>
-          <w:rFonts w:ascii="Times New Roman" w:eastAsia="Times New Roman" w:hAnsi="Times New Roman" w:cs="Times New Roman"/>
-          <w:sz w:val="24"/>
-          <w:szCs w:val="24"/>
-          <w:lang w:eastAsia="en-IN"/>
-        </w:rPr>
-        <w:t>LINQ</w:t>
-      </w:r>
-    </w:p>
-    <w:p>
-      <w:pPr>
-        <w:numPr>
-          <w:ilvl w:val="0"/>
-          <w:numId w:val="9"/>
-        </w:numPr>
-        <w:spacing w:before="100" w:beforeAutospacing="1" w:after="100" w:afterAutospacing="1" w:line="240" w:lineRule="auto"/>
-        <w:rPr>
-          <w:rFonts w:ascii="Times New Roman" w:eastAsia="Times New Roman" w:hAnsi="Times New Roman" w:cs="Times New Roman"/>
-          <w:sz w:val="24"/>
-          <w:szCs w:val="24"/>
-          <w:lang w:eastAsia="en-IN"/>
-        </w:rPr>
-      </w:pPr>
-      <w:r>
-        <w:rPr>
-          <w:rFonts w:ascii="Times New Roman" w:eastAsia="Times New Roman" w:hAnsi="Times New Roman" w:cs="Times New Roman"/>
-          <w:sz w:val="24"/>
-          <w:szCs w:val="24"/>
-          <w:lang w:eastAsia="en-IN"/>
-        </w:rPr>
-        <w:t xml:space="preserve">ADO.NET: </w:t>
-      </w:r>
-    </w:p>
-    <w:p>
-      <w:pPr>
-        <w:numPr>
-          <w:ilvl w:val="1"/>
-          <w:numId w:val="9"/>
-        </w:numPr>
-        <w:spacing w:before="100" w:beforeAutospacing="1" w:after="100" w:afterAutospacing="1" w:line="240" w:lineRule="auto"/>
-        <w:rPr>
-          <w:rFonts w:ascii="Times New Roman" w:eastAsia="Times New Roman" w:hAnsi="Times New Roman" w:cs="Times New Roman"/>
-          <w:sz w:val="24"/>
-          <w:szCs w:val="24"/>
-          <w:lang w:eastAsia="en-IN"/>
-        </w:rPr>
-      </w:pPr>
-      <w:r>
-        <w:rPr>
-          <w:rFonts w:ascii="Times New Roman" w:eastAsia="Times New Roman" w:hAnsi="Times New Roman" w:cs="Times New Roman"/>
-          <w:sz w:val="24"/>
-          <w:szCs w:val="24"/>
-          <w:lang w:eastAsia="en-IN"/>
-        </w:rPr>
-        <w:t>Connected Architecture</w:t>
-      </w:r>
-    </w:p>
-    <w:p>
-      <w:pPr>
-        <w:numPr>
-          <w:ilvl w:val="1"/>
-          <w:numId w:val="9"/>
-        </w:numPr>
-        <w:spacing w:before="100" w:beforeAutospacing="1" w:after="100" w:afterAutospacing="1" w:line="240" w:lineRule="auto"/>
-        <w:rPr>
-          <w:rFonts w:ascii="Times New Roman" w:eastAsia="Times New Roman" w:hAnsi="Times New Roman" w:cs="Times New Roman"/>
-          <w:sz w:val="24"/>
-          <w:szCs w:val="24"/>
-          <w:lang w:eastAsia="en-IN"/>
-        </w:rPr>
-      </w:pPr>
-      <w:r>
-        <w:rPr>
-          <w:rFonts w:ascii="Times New Roman" w:eastAsia="Times New Roman" w:hAnsi="Times New Roman" w:cs="Times New Roman"/>
-          <w:sz w:val="24"/>
-          <w:szCs w:val="24"/>
-          <w:lang w:eastAsia="en-IN"/>
-        </w:rPr>
-        <w:t>Connected Database</w:t>
-      </w:r>
+          <w:numId w:val="10"/>
+        </w:numPr>
+        <w:spacing w:before="100" w:beforeAutospacing="1" w:after="100" w:afterAutospacing="1" w:line="240" w:lineRule="auto"/>
+        <w:rPr>
+          <w:rFonts w:ascii="Times New Roman" w:eastAsia="Times New Roman" w:hAnsi="Times New Roman" w:cs="Times New Roman"/>
+          <w:sz w:val="24"/>
+          <w:szCs w:val="24"/>
+          <w:lang w:eastAsia="en-IN"/>
+        </w:rPr>
+      </w:pPr>
+      <w:r>
+        <w:rPr>
+          <w:rFonts w:ascii="Times New Roman" w:eastAsia="Times New Roman" w:hAnsi="Times New Roman" w:cs="Times New Roman"/>
+          <w:sz w:val="24"/>
+          <w:szCs w:val="24"/>
+          <w:lang w:eastAsia="en-IN"/>
+        </w:rPr>
+        <w:t>Disconnected Architecture</w:t>
+      </w:r>
+    </w:p>
+    <w:p>
+      <w:pPr>
+        <w:numPr>
+          <w:ilvl w:val="0"/>
+          <w:numId w:val="10"/>
+        </w:numPr>
+        <w:spacing w:before="100" w:beforeAutospacing="1" w:after="100" w:afterAutospacing="1" w:line="240" w:lineRule="auto"/>
+        <w:rPr>
+          <w:rFonts w:ascii="Times New Roman" w:eastAsia="Times New Roman" w:hAnsi="Times New Roman" w:cs="Times New Roman"/>
+          <w:sz w:val="24"/>
+          <w:szCs w:val="24"/>
+          <w:lang w:eastAsia="en-IN"/>
+        </w:rPr>
+      </w:pPr>
+      <w:r>
+        <w:rPr>
+          <w:rFonts w:ascii="Times New Roman" w:eastAsia="Times New Roman" w:hAnsi="Times New Roman" w:cs="Times New Roman"/>
+          <w:sz w:val="24"/>
+          <w:szCs w:val="24"/>
+          <w:lang w:eastAsia="en-IN"/>
+        </w:rPr>
+        <w:t>Entity Framework</w:t>
+      </w:r>
+    </w:p>
+    <w:p>
+      <w:pPr>
+        <w:numPr>
+          <w:ilvl w:val="0"/>
+          <w:numId w:val="10"/>
+        </w:numPr>
+        <w:spacing w:before="100" w:beforeAutospacing="1" w:after="100" w:afterAutospacing="1" w:line="240" w:lineRule="auto"/>
+        <w:rPr>
+          <w:rFonts w:ascii="Times New Roman" w:eastAsia="Times New Roman" w:hAnsi="Times New Roman" w:cs="Times New Roman"/>
+          <w:sz w:val="24"/>
+          <w:szCs w:val="24"/>
+          <w:lang w:eastAsia="en-IN"/>
+        </w:rPr>
+      </w:pPr>
+      <w:r>
+        <w:rPr>
+          <w:rFonts w:ascii="Times New Roman" w:eastAsia="Times New Roman" w:hAnsi="Times New Roman" w:cs="Times New Roman"/>
+          <w:sz w:val="24"/>
+          <w:szCs w:val="24"/>
+          <w:lang w:eastAsia="en-IN"/>
+        </w:rPr>
+        <w:t>MVC Introduction</w:t>
+      </w:r>
+    </w:p>
+    <w:p>
+      <w:pPr>
+        <w:spacing w:before="100" w:beforeAutospacing="1" w:after="100" w:afterAutospacing="1" w:line="240" w:lineRule="auto"/>
+        <w:rPr>
+          <w:rFonts w:ascii="Times New Roman" w:eastAsia="Times New Roman" w:hAnsi="Times New Roman" w:cs="Times New Roman"/>
+          <w:sz w:val="24"/>
+          <w:szCs w:val="24"/>
+          <w:lang w:eastAsia="en-IN"/>
+        </w:rPr>
+      </w:pPr>
     </w:p>
     <w:p>
       <w:pPr>
@@ -2535,20 +2454,22 @@
         <w:spacing w:before="100" w:beforeAutospacing="1" w:after="100" w:afterAutospacing="1" w:line="240" w:lineRule="auto"/>
         <w:rPr>
           <w:rFonts w:ascii="Times New Roman" w:eastAsia="Times New Roman" w:hAnsi="Times New Roman" w:cs="Times New Roman"/>
-          <w:sz w:val="24"/>
-          <w:szCs w:val="24"/>
-          <w:lang w:eastAsia="en-IN"/>
-        </w:rPr>
-      </w:pPr>
-      <w:r>
-        <w:rPr>
-          <w:rFonts w:ascii="Times New Roman" w:eastAsia="Times New Roman" w:hAnsi="Times New Roman" w:cs="Times New Roman"/>
           <w:b/>
           <w:bCs/>
           <w:sz w:val="24"/>
           <w:szCs w:val="24"/>
           <w:lang w:eastAsia="en-IN"/>
         </w:rPr>
+      </w:pPr>
+      <w:r>
+        <w:rPr>
+          <w:rFonts w:ascii="Times New Roman" w:eastAsia="Times New Roman" w:hAnsi="Times New Roman" w:cs="Times New Roman"/>
+          <w:b/>
+          <w:bCs/>
+          <w:sz w:val="24"/>
+          <w:szCs w:val="24"/>
+          <w:lang w:eastAsia="en-IN"/>
+        </w:rPr>
         <w:t>Day 10</w:t>
       </w:r>
     </w:p>
@@ -2556,96 +2477,48 @@
       <w:pPr>
         <w:numPr>
           <w:ilvl w:val="0"/>
-          <w:numId w:val="10"/>
-        </w:numPr>
-        <w:spacing w:before="100" w:beforeAutospacing="1" w:after="100" w:afterAutospacing="1" w:line="240" w:lineRule="auto"/>
-        <w:rPr>
-          <w:rFonts w:ascii="Times New Roman" w:eastAsia="Times New Roman" w:hAnsi="Times New Roman" w:cs="Times New Roman"/>
-          <w:sz w:val="24"/>
-          <w:szCs w:val="24"/>
-          <w:lang w:eastAsia="en-IN"/>
-        </w:rPr>
-      </w:pPr>
-      <w:r>
-        <w:rPr>
-          <w:rFonts w:ascii="Times New Roman" w:eastAsia="Times New Roman" w:hAnsi="Times New Roman" w:cs="Times New Roman"/>
-          <w:sz w:val="24"/>
-          <w:szCs w:val="24"/>
-          <w:lang w:eastAsia="en-IN"/>
-        </w:rPr>
-        <w:t xml:space="preserve">ADO.NET: </w:t>
-      </w:r>
-    </w:p>
-    <w:p>
-      <w:pPr>
-        <w:numPr>
-          <w:ilvl w:val="1"/>
-          <w:numId w:val="10"/>
-        </w:numPr>
-        <w:spacing w:before="100" w:beforeAutospacing="1" w:after="100" w:afterAutospacing="1" w:line="240" w:lineRule="auto"/>
-        <w:rPr>
-          <w:rFonts w:ascii="Times New Roman" w:eastAsia="Times New Roman" w:hAnsi="Times New Roman" w:cs="Times New Roman"/>
-          <w:sz w:val="24"/>
-          <w:szCs w:val="24"/>
-          <w:lang w:eastAsia="en-IN"/>
-        </w:rPr>
-      </w:pPr>
-      <w:r>
-        <w:rPr>
-          <w:rFonts w:ascii="Times New Roman" w:eastAsia="Times New Roman" w:hAnsi="Times New Roman" w:cs="Times New Roman"/>
-          <w:sz w:val="24"/>
-          <w:szCs w:val="24"/>
-          <w:lang w:eastAsia="en-IN"/>
-        </w:rPr>
-        <w:t>Disconnected Architecture</w:t>
-      </w:r>
-    </w:p>
-    <w:p>
-      <w:pPr>
-        <w:numPr>
-          <w:ilvl w:val="0"/>
-          <w:numId w:val="10"/>
-        </w:numPr>
-        <w:spacing w:before="100" w:beforeAutospacing="1" w:after="100" w:afterAutospacing="1" w:line="240" w:lineRule="auto"/>
-        <w:rPr>
-          <w:rFonts w:ascii="Times New Roman" w:eastAsia="Times New Roman" w:hAnsi="Times New Roman" w:cs="Times New Roman"/>
-          <w:sz w:val="24"/>
-          <w:szCs w:val="24"/>
-          <w:lang w:eastAsia="en-IN"/>
-        </w:rPr>
-      </w:pPr>
-      <w:r>
-        <w:rPr>
-          <w:rFonts w:ascii="Times New Roman" w:eastAsia="Times New Roman" w:hAnsi="Times New Roman" w:cs="Times New Roman"/>
-          <w:sz w:val="24"/>
-          <w:szCs w:val="24"/>
-          <w:lang w:eastAsia="en-IN"/>
-        </w:rPr>
-        <w:t>Entity Framework</w:t>
-      </w:r>
-    </w:p>
-    <w:p>
-      <w:pPr>
-        <w:numPr>
-          <w:ilvl w:val="0"/>
-          <w:numId w:val="10"/>
-        </w:numPr>
-        <w:spacing w:before="100" w:beforeAutospacing="1" w:after="100" w:afterAutospacing="1" w:line="240" w:lineRule="auto"/>
-        <w:rPr>
-          <w:rFonts w:ascii="Times New Roman" w:eastAsia="Times New Roman" w:hAnsi="Times New Roman" w:cs="Times New Roman"/>
-          <w:sz w:val="24"/>
-          <w:szCs w:val="24"/>
-          <w:lang w:eastAsia="en-IN"/>
-        </w:rPr>
-      </w:pPr>
-      <w:r>
-        <w:rPr>
-          <w:rFonts w:ascii="Times New Roman" w:eastAsia="Times New Roman" w:hAnsi="Times New Roman" w:cs="Times New Roman"/>
-          <w:sz w:val="24"/>
-          <w:szCs w:val="24"/>
-          <w:lang w:eastAsia="en-IN"/>
-        </w:rPr>
-        <w:t>MVC Introduction</w:t>
+          <w:numId w:val="11"/>
+        </w:numPr>
+        <w:spacing w:before="100" w:beforeAutospacing="1" w:after="100" w:afterAutospacing="1" w:line="240" w:lineRule="auto"/>
+        <w:rPr>
+          <w:rFonts w:ascii="Times New Roman" w:eastAsia="Times New Roman" w:hAnsi="Times New Roman" w:cs="Times New Roman"/>
+          <w:sz w:val="24"/>
+          <w:szCs w:val="24"/>
+          <w:lang w:eastAsia="en-IN"/>
+        </w:rPr>
+      </w:pPr>
+      <w:r>
+        <w:rPr>
+          <w:rFonts w:ascii="Times New Roman" w:eastAsia="Times New Roman" w:hAnsi="Times New Roman" w:cs="Times New Roman"/>
+          <w:sz w:val="24"/>
+          <w:szCs w:val="24"/>
+          <w:lang w:eastAsia="en-IN"/>
+        </w:rPr>
+        <w:t>MVC Architecture &amp; Lifecycle</w:t>
+      </w:r>
+    </w:p>
+    <w:p>
+      <w:pPr>
+        <w:numPr>
+          <w:ilvl w:val="0"/>
+          <w:numId w:val="11"/>
+        </w:numPr>
+        <w:spacing w:before="100" w:beforeAutospacing="1" w:after="100" w:afterAutospacing="1" w:line="240" w:lineRule="auto"/>
+        <w:rPr>
+          <w:rFonts w:ascii="Times New Roman" w:eastAsia="Times New Roman" w:hAnsi="Times New Roman" w:cs="Times New Roman"/>
+          <w:sz w:val="24"/>
+          <w:szCs w:val="24"/>
+          <w:lang w:eastAsia="en-IN"/>
+        </w:rPr>
+      </w:pPr>
+      <w:r>
+        <w:rPr>
+          <w:rFonts w:ascii="Times New Roman" w:eastAsia="Times New Roman" w:hAnsi="Times New Roman" w:cs="Times New Roman"/>
+          <w:sz w:val="24"/>
+          <w:szCs w:val="24"/>
+          <w:lang w:eastAsia="en-IN"/>
+        </w:rPr>
+        <w:t>ASP.NET MVC Core</w:t>
       </w:r>
     </w:p>
     <w:p>
@@ -2713,61 +2586,10 @@
           <w:szCs w:val="24"/>
           <w:lang w:eastAsia="en-IN"/>
         </w:rPr>
-        <w:t>MVC Architecture &amp; Lifecycle</w:t>
-      </w:r>
-    </w:p>
-    <w:p>
-      <w:pPr>
-        <w:numPr>
-          <w:ilvl w:val="0"/>
-          <w:numId w:val="11"/>
-        </w:numPr>
-        <w:spacing w:before="100" w:beforeAutospacing="1" w:after="100" w:afterAutospacing="1" w:line="240" w:lineRule="auto"/>
-        <w:rPr>
-          <w:rFonts w:ascii="Times New Roman" w:eastAsia="Times New Roman" w:hAnsi="Times New Roman" w:cs="Times New Roman"/>
-          <w:sz w:val="24"/>
-          <w:szCs w:val="24"/>
-          <w:lang w:eastAsia="en-IN"/>
-        </w:rPr>
-      </w:pPr>
-      <w:r>
-        <w:rPr>
-          <w:rFonts w:ascii="Times New Roman" w:eastAsia="Times New Roman" w:hAnsi="Times New Roman" w:cs="Times New Roman"/>
-          <w:sz w:val="24"/>
-          <w:szCs w:val="24"/>
-          <w:lang w:eastAsia="en-IN"/>
-        </w:rPr>
-        <w:t>ASP.NET MVC Core</w:t>
-      </w:r>
-    </w:p>
-    <w:p>
-      <w:pPr>
-        <w:numPr>
-          <w:ilvl w:val="0"/>
-          <w:numId w:val="11"/>
-        </w:numPr>
-        <w:spacing w:before="100" w:beforeAutospacing="1" w:after="100" w:afterAutospacing="1" w:line="240" w:lineRule="auto"/>
-        <w:rPr>
-          <w:rFonts w:ascii="Times New Roman" w:eastAsia="Times New Roman" w:hAnsi="Times New Roman" w:cs="Times New Roman"/>
-          <w:sz w:val="24"/>
-          <w:szCs w:val="24"/>
-          <w:lang w:eastAsia="en-IN"/>
-        </w:rPr>
-      </w:pPr>
-      <w:r>
-        <w:rPr>
-          <w:rFonts w:ascii="Times New Roman" w:eastAsia="Times New Roman" w:hAnsi="Times New Roman" w:cs="Times New Roman"/>
-          <w:sz w:val="24"/>
-          <w:szCs w:val="24"/>
-          <w:lang w:eastAsia="en-IN"/>
-        </w:rPr>
         <w:t>REST Service (Web API)</w:t>
       </w:r>
     </w:p>
-    <w:p>
-      <w:bookmarkStart w:id="0" w:name="_GoBack"/>
-      <w:bookmarkEnd w:id="0"/>
-    </w:p>
+    <w:p/>
     <w:sectPr>
       <w:pgSz w:w="11906" w:h="16838"/>
       <w:pgMar w:top="1440" w:right="1440" w:bottom="1440" w:left="1440" w:header="708" w:footer="708" w:gutter="0"/>
@@ -2778,8 +2600,63 @@
 </w:document>
 </file>
 
+<file path=word/endnotes.xml><?xml version="1.0" encoding="utf-8"?>
+<w:endnotes xmlns:wpc="http://schemas.microsoft.com/office/word/2010/wordprocessingCanvas" xmlns:cx="http://schemas.microsoft.com/office/drawing/2014/chartex" xmlns:cx1="http://schemas.microsoft.com/office/drawing/2015/9/8/chartex" xmlns:mc="http://schemas.openxmlformats.org/markup-compatibility/2006" xmlns:o="urn:schemas-microsoft-com:office:office" xmlns:r="http://schemas.openxmlformats.org/officeDocument/2006/relationships" xmlns:m="http://schemas.openxmlformats.org/officeDocument/2006/math" xmlns:v="urn:schemas-microsoft-com:vml" xmlns:wp14="http://schemas.microsoft.com/office/word/2010/wordprocessingDrawing" xmlns:wp="http://schemas.openxmlformats.org/drawingml/2006/wordprocessingDrawing" xmlns:w10="urn:schemas-microsoft-com:office:word" xmlns:w="http://schemas.openxmlformats.org/wordprocessingml/2006/main" xmlns:w14="http://schemas.microsoft.com/office/word/2010/wordml" xmlns:w15="http://schemas.microsoft.com/office/word/2012/wordml" xmlns:w16se="http://schemas.microsoft.com/office/word/2015/wordml/symex" xmlns:wpg="http://schemas.microsoft.com/office/word/2010/wordprocessingGroup" xmlns:wpi="http://schemas.microsoft.com/office/word/2010/wordprocessingInk" xmlns:wne="http://schemas.microsoft.com/office/word/2006/wordml" xmlns:wps="http://schemas.microsoft.com/office/word/2010/wordprocessingShape" mc:Ignorable="w14 w15 w16se wp14">
+  <w:endnote w:type="separator" w:id="-1">
+    <w:p>
+      <w:pPr>
+        <w:spacing w:after="0" w:line="240" w:lineRule="auto"/>
+      </w:pPr>
+      <w:r>
+        <w:separator/>
+      </w:r>
+    </w:p>
+  </w:endnote>
+  <w:endnote w:type="continuationSeparator" w:id="0">
+    <w:p>
+      <w:pPr>
+        <w:spacing w:after="0" w:line="240" w:lineRule="auto"/>
+      </w:pPr>
+      <w:r>
+        <w:continuationSeparator/>
+      </w:r>
+    </w:p>
+  </w:endnote>
+</w:endnotes>
+</file>
+
+<file path=word/footnotes.xml><?xml version="1.0" encoding="utf-8"?>
+<w:footnotes xmlns:wpc="http://schemas.microsoft.com/office/word/2010/wordprocessingCanvas" xmlns:cx="http://schemas.microsoft.com/office/drawing/2014/chartex" xmlns:cx1="http://schemas.microsoft.com/office/drawing/2015/9/8/chartex" xmlns:mc="http://schemas.openxmlformats.org/markup-compatibility/2006" xmlns:o="urn:schemas-microsoft-com:office:office" xmlns:r="http://schemas.openxmlformats.org/officeDocument/2006/relationships" xmlns:m="http://schemas.openxmlformats.org/officeDocument/2006/math" xmlns:v="urn:schemas-microsoft-com:vml" xmlns:wp14="http://schemas.microsoft.com/office/word/2010/wordprocessingDrawing" xmlns:wp="http://schemas.openxmlformats.org/drawingml/2006/wordprocessingDrawing" xmlns:w10="urn:schemas-microsoft-com:office:word" xmlns:w="http://schemas.openxmlformats.org/wordprocessingml/2006/main" xmlns:w14="http://schemas.microsoft.com/office/word/2010/wordml" xmlns:w15="http://schemas.microsoft.com/office/word/2012/wordml" xmlns:w16se="http://schemas.microsoft.com/office/word/2015/wordml/symex" xmlns:wpg="http://schemas.microsoft.com/office/word/2010/wordprocessingGroup" xmlns:wpi="http://schemas.microsoft.com/office/word/2010/wordprocessingInk" xmlns:wne="http://schemas.microsoft.com/office/word/2006/wordml" xmlns:wps="http://schemas.microsoft.com/office/word/2010/wordprocessingShape" mc:Ignorable="w14 w15 w16se wp14">
+  <w:footnote w:type="separator" w:id="-1">
+    <w:p>
+      <w:pPr>
+        <w:spacing w:after="0" w:line="240" w:lineRule="auto"/>
+      </w:pPr>
+      <w:r>
+        <w:separator/>
+      </w:r>
+    </w:p>
+  </w:footnote>
+  <w:footnote w:type="continuationSeparator" w:id="0">
+    <w:p>
+      <w:pPr>
+        <w:spacing w:after="0" w:line="240" w:lineRule="auto"/>
+      </w:pPr>
+      <w:r>
+        <w:continuationSeparator/>
+      </w:r>
+    </w:p>
+  </w:footnote>
+</w:footnotes>
+</file>
+
 <file path=word/numbering.xml><?xml version="1.0" encoding="utf-8"?>
 <w:numbering xmlns:wpc="http://schemas.microsoft.com/office/word/2010/wordprocessingCanvas" xmlns:cx="http://schemas.microsoft.com/office/drawing/2014/chartex" xmlns:cx1="http://schemas.microsoft.com/office/drawing/2015/9/8/chartex" xmlns:mc="http://schemas.openxmlformats.org/markup-compatibility/2006" xmlns:o="urn:schemas-microsoft-com:office:office" xmlns:r="http://schemas.openxmlformats.org/officeDocument/2006/relationships" xmlns:m="http://schemas.openxmlformats.org/officeDocument/2006/math" xmlns:v="urn:schemas-microsoft-com:vml" xmlns:wp14="http://schemas.microsoft.com/office/word/2010/wordprocessingDrawing" xmlns:wp="http://schemas.openxmlformats.org/drawingml/2006/wordprocessingDrawing" xmlns:w10="urn:schemas-microsoft-com:office:word" xmlns:w="http://schemas.openxmlformats.org/wordprocessingml/2006/main" xmlns:w14="http://schemas.microsoft.com/office/word/2010/wordml" xmlns:w15="http://schemas.microsoft.com/office/word/2012/wordml" xmlns:w16se="http://schemas.microsoft.com/office/word/2015/wordml/symex" xmlns:wpg="http://schemas.microsoft.com/office/word/2010/wordprocessingGroup" xmlns:wpi="http://schemas.microsoft.com/office/word/2010/wordprocessingInk" xmlns:wne="http://schemas.microsoft.com/office/word/2006/wordml" xmlns:wps="http://schemas.microsoft.com/office/word/2010/wordprocessingShape" mc:Ignorable="w14 w15 w16se wp14">
+  <w:numPicBullet w:numPicBulletId="0">
+    <w:pict>
+      <v:rect id="_x0000_i1041" style="width:0;height:1.5pt" o:hralign="center" o:bullet="t" o:hrstd="t" o:hr="t" fillcolor="#a0a0a0" stroked="f"/>
+    </w:pict>
+  </w:numPicBullet>
   <w:abstractNum w:abstractNumId="0" w15:restartNumberingAfterBreak="0">
     <w:nsid w:val="00C9548C"/>
     <w:multiLevelType w:val="multilevel"/>
@@ -4540,6 +4417,59 @@
       <w:bCs/>
     </w:rPr>
   </w:style>
+  <w:style w:type="paragraph" w:styleId="NoSpacing">
+    <w:name w:val="No Spacing"/>
+    <w:uiPriority w:val="1"/>
+    <w:qFormat/>
+    <w:rsid w:val="00DB26EE"/>
+    <w:pPr>
+      <w:spacing w:after="0" w:line="240" w:lineRule="auto"/>
+    </w:pPr>
+  </w:style>
+  <w:style w:type="paragraph" w:styleId="Header">
+    <w:name w:val="header"/>
+    <w:basedOn w:val="Normal"/>
+    <w:link w:val="HeaderChar"/>
+    <w:uiPriority w:val="99"/>
+    <w:unhideWhenUsed/>
+    <w:rsid w:val="00DB26EE"/>
+    <w:pPr>
+      <w:tabs>
+        <w:tab w:val="center" w:pos="4513"/>
+        <w:tab w:val="right" w:pos="9026"/>
+      </w:tabs>
+      <w:spacing w:after="0" w:line="240" w:lineRule="auto"/>
+    </w:pPr>
+  </w:style>
+  <w:style w:type="character" w:customStyle="1" w:styleId="HeaderChar">
+    <w:name w:val="Header Char"/>
+    <w:basedOn w:val="DefaultParagraphFont"/>
+    <w:link w:val="Header"/>
+    <w:uiPriority w:val="99"/>
+    <w:rsid w:val="00DB26EE"/>
+  </w:style>
+  <w:style w:type="paragraph" w:styleId="Footer">
+    <w:name w:val="footer"/>
+    <w:basedOn w:val="Normal"/>
+    <w:link w:val="FooterChar"/>
+    <w:uiPriority w:val="99"/>
+    <w:unhideWhenUsed/>
+    <w:rsid w:val="00DB26EE"/>
+    <w:pPr>
+      <w:tabs>
+        <w:tab w:val="center" w:pos="4513"/>
+        <w:tab w:val="right" w:pos="9026"/>
+      </w:tabs>
+      <w:spacing w:after="0" w:line="240" w:lineRule="auto"/>
+    </w:pPr>
+  </w:style>
+  <w:style w:type="character" w:customStyle="1" w:styleId="FooterChar">
+    <w:name w:val="Footer Char"/>
+    <w:basedOn w:val="DefaultParagraphFont"/>
+    <w:link w:val="Footer"/>
+    <w:uiPriority w:val="99"/>
+    <w:rsid w:val="00DB26EE"/>
+  </w:style>
 </w:styles>
 </file>
 

</xml_diff>